<commit_message>
added outline of wta
</commit_message>
<xml_diff>
--- a/answers to questions.docx
+++ b/answers to questions.docx
@@ -2,6 +2,16 @@
 <file path=word/document.xml><?xml version="1.0" encoding="utf-8"?>
 <w:document xmlns:wpc="http://schemas.microsoft.com/office/word/2010/wordprocessingCanvas" xmlns:cx="http://schemas.microsoft.com/office/drawing/2014/chartex" xmlns:mc="http://schemas.openxmlformats.org/markup-compatibility/2006" xmlns:o="urn:schemas-microsoft-com:office:office" xmlns:r="http://schemas.openxmlformats.org/officeDocument/2006/relationships" xmlns:m="http://schemas.openxmlformats.org/officeDocument/2006/math" xmlns:v="urn:schemas-microsoft-com:vml" xmlns:wp14="http://schemas.microsoft.com/office/word/2010/wordprocessingDrawing" xmlns:wp="http://schemas.openxmlformats.org/drawingml/2006/wordprocessingDrawing" xmlns:w10="urn:schemas-microsoft-com:office:word" xmlns:w="http://schemas.openxmlformats.org/wordprocessingml/2006/main" xmlns:w14="http://schemas.microsoft.com/office/word/2010/wordml" xmlns:w15="http://schemas.microsoft.com/office/word/2012/wordml" xmlns:w16se="http://schemas.microsoft.com/office/word/2015/wordml/symex" xmlns:wpg="http://schemas.microsoft.com/office/word/2010/wordprocessingGroup" xmlns:wpi="http://schemas.microsoft.com/office/word/2010/wordprocessingInk" xmlns:wne="http://schemas.microsoft.com/office/word/2006/wordml" xmlns:wps="http://schemas.microsoft.com/office/word/2010/wordprocessingShape" mc:Ignorable="w14 w15 w16se wp14">
   <w:body>
+    <w:p>
+      <w:r>
+        <w:t>2.1- Added for extra credit (Not finished but outline of entire program written)</w:t>
+      </w:r>
+      <w:r>
+        <w:t>. In folder labeled wta.</w:t>
+      </w:r>
+      <w:bookmarkStart w:id="0" w:name="_GoBack"/>
+      <w:bookmarkEnd w:id="0"/>
+    </w:p>
     <w:p>
       <w:r>
         <w:t>2.2-</w:t>
@@ -188,8 +198,6 @@
           </wp:inline>
         </w:drawing>
       </w:r>
-      <w:bookmarkStart w:id="0" w:name="_GoBack"/>
-      <w:bookmarkEnd w:id="0"/>
     </w:p>
     <w:p/>
     <w:sectPr>
@@ -1010,7 +1018,7 @@
 </file>
 
 <file path=customXml/itemProps1.xml><?xml version="1.0" encoding="utf-8"?>
-<ds:datastoreItem xmlns:ds="http://schemas.openxmlformats.org/officeDocument/2006/customXml" ds:itemID="{D98CCC3A-717B-4F2F-8EEF-F7A02B495078}">
+<ds:datastoreItem xmlns:ds="http://schemas.openxmlformats.org/officeDocument/2006/customXml" ds:itemID="{C496BB87-72F6-47E8-99C6-BE42152D79A7}">
   <ds:schemaRefs>
     <ds:schemaRef ds:uri="http://schemas.openxmlformats.org/officeDocument/2006/bibliography"/>
   </ds:schemaRefs>

</xml_diff>